<commit_message>
Correcoes de layout e estilo dos documentos.
</commit_message>
<xml_diff>
--- a/Eco-03-Twitch-Modelo-de-Caso-de-Uso.docx
+++ b/Eco-03-Twitch-Modelo-de-Caso-de-Uso.docx
@@ -43,15 +43,7 @@
         <w:pStyle w:val="Corpodetexto3"/>
       </w:pPr>
       <w:r>
-        <w:t xml:space="preserve">Usage note: There is procedural guidance within this template that appears in a style named </w:t>
-      </w:r>
-      <w:proofErr w:type="spellStart"/>
-      <w:r>
-        <w:t>InfoBlue</w:t>
-      </w:r>
-      <w:proofErr w:type="spellEnd"/>
-      <w:r>
-        <w:t>. This style has a hidden font attribute allowing you to toggle whether it is visible or hidden in this template. Use the Word menu Tools</w:t>
+        <w:t>Usage note: There is procedural guidance within this template that appears in a style named InfoBlue. This style has a hidden font attribute allowing you to toggle whether it is visible or hidden in this template. Use the Word menu Tools</w:t>
       </w:r>
       <w:r>
         <w:sym w:font="Wingdings" w:char="F0E0"/>
@@ -91,11 +83,9 @@
       </w:pPr>
       <w:bookmarkStart w:id="0" w:name="_Toc436203377"/>
       <w:bookmarkStart w:id="1" w:name="_Toc452813577"/>
-      <w:proofErr w:type="spellStart"/>
       <w:r>
         <w:t>Introdução</w:t>
       </w:r>
-      <w:proofErr w:type="spellEnd"/>
     </w:p>
     <w:bookmarkEnd w:id="0"/>
     <w:bookmarkEnd w:id="1"/>
@@ -123,40 +113,16 @@
         <w:rPr>
           <w:lang w:val="pt-BR"/>
         </w:rPr>
-        <w:t xml:space="preserve"> Porto Alegre, no segundo semestre de 2015. O </w:t>
-      </w:r>
-      <w:proofErr w:type="spellStart"/>
-      <w:r>
-        <w:rPr>
-          <w:lang w:val="pt-BR"/>
-        </w:rPr>
-        <w:t>Twitch</w:t>
-      </w:r>
-      <w:proofErr w:type="spellEnd"/>
-      <w:r>
-        <w:rPr>
-          <w:lang w:val="pt-BR"/>
-        </w:rPr>
-        <w:t xml:space="preserve"> é um sistema de Streaming de Vídeo que será usado como base para formulação do projeto e concepção do sistema.</w:t>
+        <w:t xml:space="preserve"> Porto Alegre, no segundo semestre de 2015. O Twitch é um sistema de Streaming de Vídeo que será usado como base para formulação do projeto e concepção do sistema.</w:t>
       </w:r>
     </w:p>
     <w:p>
       <w:pPr>
         <w:pStyle w:val="Ttulo1"/>
       </w:pPr>
-      <w:proofErr w:type="spellStart"/>
-      <w:r>
-        <w:t>Visão</w:t>
-      </w:r>
-      <w:proofErr w:type="spellEnd"/>
-      <w:r>
-        <w:t xml:space="preserve"> </w:t>
-      </w:r>
-      <w:proofErr w:type="spellStart"/>
-      <w:r>
-        <w:t>Geral</w:t>
-      </w:r>
-      <w:proofErr w:type="spellEnd"/>
+      <w:r>
+        <w:t>Visão Geral</w:t>
+      </w:r>
     </w:p>
     <w:p>
       <w:pPr>
@@ -190,29 +156,9 @@
       <w:pPr>
         <w:pStyle w:val="Ttulo1"/>
       </w:pPr>
-      <w:proofErr w:type="spellStart"/>
-      <w:r>
-        <w:t>Diagrama</w:t>
-      </w:r>
-      <w:proofErr w:type="spellEnd"/>
-      <w:r>
-        <w:t xml:space="preserve"> de </w:t>
-      </w:r>
-      <w:proofErr w:type="spellStart"/>
-      <w:r>
-        <w:t>caso</w:t>
-      </w:r>
-      <w:proofErr w:type="spellEnd"/>
-      <w:r>
-        <w:t xml:space="preserve"> de </w:t>
-      </w:r>
-      <w:proofErr w:type="spellStart"/>
-      <w:proofErr w:type="gramStart"/>
-      <w:r>
-        <w:t>uso</w:t>
-      </w:r>
-      <w:proofErr w:type="spellEnd"/>
-      <w:proofErr w:type="gramEnd"/>
+      <w:r>
+        <w:t>Diagrama de caso de uso</w:t>
+      </w:r>
     </w:p>
     <w:p/>
     <w:p>
@@ -225,7 +171,7 @@
           <w:lang w:val="pt-BR" w:eastAsia="pt-BR"/>
         </w:rPr>
         <w:drawing>
-          <wp:inline distT="0" distB="0" distL="0" distR="0">
+          <wp:inline distT="0" distB="0" distL="0" distR="0" wp14:anchorId="43F798E5" wp14:editId="0CB1594B">
             <wp:extent cx="4800476" cy="5100506"/>
             <wp:effectExtent l="0" t="0" r="635" b="5080"/>
             <wp:docPr id="2" name="Imagem 2"/>
@@ -308,17 +254,17 @@
         </w:rPr>
         <w:t xml:space="preserve"> requisitos do sistema</w:t>
       </w:r>
+      <w:bookmarkStart w:id="2" w:name="_GoBack"/>
+      <w:bookmarkEnd w:id="2"/>
     </w:p>
     <w:p/>
     <w:p>
       <w:pPr>
         <w:pStyle w:val="Ttulo1"/>
       </w:pPr>
-      <w:proofErr w:type="spellStart"/>
       <w:r>
         <w:t>Atores</w:t>
       </w:r>
-      <w:proofErr w:type="spellEnd"/>
     </w:p>
     <w:p>
       <w:pPr>
@@ -344,55 +290,23 @@
       <w:pPr>
         <w:pStyle w:val="Ttulo1"/>
       </w:pPr>
-      <w:proofErr w:type="spellStart"/>
-      <w:r>
-        <w:t>Casos</w:t>
-      </w:r>
-      <w:proofErr w:type="spellEnd"/>
-      <w:r>
-        <w:t xml:space="preserve"> de </w:t>
-      </w:r>
-      <w:proofErr w:type="spellStart"/>
-      <w:proofErr w:type="gramStart"/>
-      <w:r>
-        <w:t>uso</w:t>
-      </w:r>
-      <w:proofErr w:type="spellEnd"/>
-      <w:proofErr w:type="gramEnd"/>
+      <w:r>
+        <w:t>Casos de uso</w:t>
+      </w:r>
     </w:p>
     <w:p>
       <w:pPr>
         <w:pStyle w:val="Ttulo2"/>
-        <w:rPr>
-          <w:lang w:val="pt-BR"/>
-        </w:rPr>
-      </w:pPr>
-      <w:r>
-        <w:rPr>
-          <w:lang w:val="pt-BR"/>
-        </w:rPr>
+      </w:pPr>
+      <w:r>
         <w:t>Caso de uso 1</w:t>
       </w:r>
       <w:r>
-        <w:rPr>
-          <w:lang w:val="pt-BR"/>
-        </w:rPr>
         <w:t xml:space="preserve"> – </w:t>
       </w:r>
       <w:r>
-        <w:rPr>
-          <w:lang w:val="pt-BR"/>
-        </w:rPr>
-        <w:t xml:space="preserve">Acessa o </w:t>
-      </w:r>
-      <w:proofErr w:type="spellStart"/>
-      <w:r>
-        <w:rPr>
-          <w:lang w:val="pt-BR"/>
-        </w:rPr>
-        <w:t>Stream</w:t>
-      </w:r>
-      <w:proofErr w:type="spellEnd"/>
+        <w:t>Acessa o Stream</w:t>
+      </w:r>
     </w:p>
     <w:p>
       <w:pPr>
@@ -420,8 +334,6 @@
         </w:rPr>
         <w:t>s</w:t>
       </w:r>
-      <w:bookmarkStart w:id="2" w:name="_GoBack"/>
-      <w:bookmarkEnd w:id="2"/>
       <w:proofErr w:type="spellEnd"/>
       <w:r>
         <w:rPr>
@@ -441,26 +353,14 @@
     <w:p>
       <w:pPr>
         <w:pStyle w:val="Ttulo2"/>
-        <w:rPr>
-          <w:lang w:val="pt-BR"/>
-        </w:rPr>
-      </w:pPr>
-      <w:r>
-        <w:rPr>
-          <w:lang w:val="pt-BR"/>
-        </w:rPr>
+      </w:pPr>
+      <w:r>
         <w:t>Caso de uso 2</w:t>
       </w:r>
       <w:r>
-        <w:rPr>
-          <w:lang w:val="pt-BR"/>
-        </w:rPr>
         <w:t xml:space="preserve"> – </w:t>
       </w:r>
       <w:r>
-        <w:rPr>
-          <w:lang w:val="pt-BR"/>
-        </w:rPr>
         <w:t>Gera receita</w:t>
       </w:r>
     </w:p>
@@ -481,26 +381,14 @@
     <w:p>
       <w:pPr>
         <w:pStyle w:val="Ttulo2"/>
-        <w:rPr>
-          <w:lang w:val="pt-BR"/>
-        </w:rPr>
-      </w:pPr>
-      <w:r>
-        <w:rPr>
-          <w:lang w:val="pt-BR"/>
-        </w:rPr>
+      </w:pPr>
+      <w:r>
         <w:t>Caso de uso 3</w:t>
       </w:r>
       <w:r>
-        <w:rPr>
-          <w:lang w:val="pt-BR"/>
-        </w:rPr>
         <w:t xml:space="preserve"> – </w:t>
       </w:r>
       <w:r>
-        <w:rPr>
-          <w:lang w:val="pt-BR"/>
-        </w:rPr>
         <w:t>Consulta de canais visitados</w:t>
       </w:r>
     </w:p>
@@ -521,26 +409,14 @@
     <w:p>
       <w:pPr>
         <w:pStyle w:val="Ttulo2"/>
-        <w:rPr>
-          <w:lang w:val="pt-BR"/>
-        </w:rPr>
-      </w:pPr>
-      <w:r>
-        <w:rPr>
-          <w:lang w:val="pt-BR"/>
-        </w:rPr>
+      </w:pPr>
+      <w:r>
         <w:t>Caso de uso 4</w:t>
       </w:r>
       <w:r>
-        <w:rPr>
-          <w:lang w:val="pt-BR"/>
-        </w:rPr>
         <w:t xml:space="preserve"> – </w:t>
       </w:r>
       <w:r>
-        <w:rPr>
-          <w:lang w:val="pt-BR"/>
-        </w:rPr>
         <w:t>Coleta interesse de usuários</w:t>
       </w:r>
     </w:p>
@@ -567,26 +443,14 @@
     <w:p>
       <w:pPr>
         <w:pStyle w:val="Ttulo2"/>
-        <w:rPr>
-          <w:lang w:val="pt-BR"/>
-        </w:rPr>
-      </w:pPr>
-      <w:r>
-        <w:rPr>
-          <w:lang w:val="pt-BR"/>
-        </w:rPr>
+      </w:pPr>
+      <w:r>
         <w:t>Caso de uso 5</w:t>
       </w:r>
       <w:r>
-        <w:rPr>
-          <w:lang w:val="pt-BR"/>
-        </w:rPr>
         <w:t xml:space="preserve"> – </w:t>
       </w:r>
       <w:r>
-        <w:rPr>
-          <w:lang w:val="pt-BR"/>
-        </w:rPr>
         <w:t>Disponibiliza o anúncio.</w:t>
       </w:r>
     </w:p>
@@ -728,21 +592,11 @@
           <w:r>
             <w:sym w:font="Symbol" w:char="F0D3"/>
           </w:r>
-          <w:r>
-            <w:fldChar w:fldCharType="begin"/>
-          </w:r>
-          <w:r>
-            <w:instrText xml:space="preserve"> DOCPROPERTY "Company"  \* MERGEFORMAT </w:instrText>
-          </w:r>
-          <w:r>
-            <w:fldChar w:fldCharType="separate"/>
-          </w:r>
-          <w:r>
-            <w:t>GS-Eco's Company</w:t>
-          </w:r>
-          <w:r>
-            <w:fldChar w:fldCharType="end"/>
-          </w:r>
+          <w:fldSimple w:instr=" DOCPROPERTY &quot;Company&quot;  \* MERGEFORMAT ">
+            <w:r>
+              <w:t>GS-Eco's Company</w:t>
+            </w:r>
+          </w:fldSimple>
           <w:r>
             <w:t xml:space="preserve">, </w:t>
           </w:r>
@@ -806,7 +660,7 @@
               <w:rStyle w:val="Nmerodepgina"/>
               <w:noProof/>
             </w:rPr>
-            <w:t>2</w:t>
+            <w:t>1</w:t>
           </w:r>
           <w:r>
             <w:rPr>
@@ -2087,6 +1941,7 @@
     <w:basedOn w:val="Normal"/>
     <w:next w:val="Normal"/>
     <w:qFormat/>
+    <w:rsid w:val="00E67C67"/>
     <w:pPr>
       <w:keepNext/>
       <w:numPr>
@@ -2100,6 +1955,7 @@
       <w:rFonts w:ascii="Arial" w:hAnsi="Arial"/>
       <w:b/>
       <w:sz w:val="24"/>
+      <w:lang w:val="pt-BR"/>
     </w:rPr>
   </w:style>
   <w:style w:type="paragraph" w:styleId="Ttulo2">
@@ -2871,6 +2727,7 @@
     <w:basedOn w:val="Normal"/>
     <w:next w:val="Normal"/>
     <w:qFormat/>
+    <w:rsid w:val="00E67C67"/>
     <w:pPr>
       <w:keepNext/>
       <w:numPr>
@@ -2884,6 +2741,7 @@
       <w:rFonts w:ascii="Arial" w:hAnsi="Arial"/>
       <w:b/>
       <w:sz w:val="24"/>
+      <w:lang w:val="pt-BR"/>
     </w:rPr>
   </w:style>
   <w:style w:type="paragraph" w:styleId="Ttulo2">

</xml_diff>